<commit_message>
adjust photos of master and other scientific events photos
</commit_message>
<xml_diff>
--- a/AboutMe.docx
+++ b/AboutMe.docx
@@ -1,6 +1,6 @@
 
 <file path=word/document.xml><?xml version="1.0" encoding="utf-8"?>
-<w:document xmlns:wpc="http://schemas.microsoft.com/office/word/2010/wordprocessingCanvas" xmlns:cx="http://schemas.microsoft.com/office/drawing/2014/chartex" xmlns:cx1="http://schemas.microsoft.com/office/drawing/2015/9/8/chartex" xmlns:cx2="http://schemas.microsoft.com/office/drawing/2015/10/21/chartex" xmlns:cx3="http://schemas.microsoft.com/office/drawing/2016/5/9/chartex" xmlns:cx4="http://schemas.microsoft.com/office/drawing/2016/5/10/chartex" xmlns:cx5="http://schemas.microsoft.com/office/drawing/2016/5/11/chartex" xmlns:cx6="http://schemas.microsoft.com/office/drawing/2016/5/12/chartex" xmlns:cx7="http://schemas.microsoft.com/office/drawing/2016/5/13/chartex" xmlns:cx8="http://schemas.microsoft.com/office/drawing/2016/5/14/chartex" xmlns:mc="http://schemas.openxmlformats.org/markup-compatibility/2006" xmlns:aink="http://schemas.microsoft.com/office/drawing/2016/ink" xmlns:am3d="http://schemas.microsoft.com/office/drawing/2017/model3d" xmlns:o="urn:schemas-microsoft-com:office:office" xmlns:oel="http://schemas.microsoft.com/office/2019/extlst" xmlns:r="http://schemas.openxmlformats.org/officeDocument/2006/relationships" xmlns:m="http://schemas.openxmlformats.org/officeDocument/2006/math" xmlns:v="urn:schemas-microsoft-com:vml" xmlns:wp14="http://schemas.microsoft.com/office/word/2010/wordprocessingDrawing" xmlns:wp="http://schemas.openxmlformats.org/drawingml/2006/wordprocessingDrawing" xmlns:w10="urn:schemas-microsoft-com:office:word" xmlns:w="http://schemas.openxmlformats.org/wordprocessingml/2006/main" xmlns:w14="http://schemas.microsoft.com/office/word/2010/wordml" xmlns:w15="http://schemas.microsoft.com/office/word/2012/wordml" xmlns:w16cex="http://schemas.microsoft.com/office/word/2018/wordml/cex" xmlns:w16cid="http://schemas.microsoft.com/office/word/2016/wordml/cid" xmlns:w16="http://schemas.microsoft.com/office/word/2018/wordml" xmlns:w16sdtdh="http://schemas.microsoft.com/office/word/2020/wordml/sdtdatahash" xmlns:w16se="http://schemas.microsoft.com/office/word/2015/wordml/symex" xmlns:wpg="http://schemas.microsoft.com/office/word/2010/wordprocessingGroup" xmlns:wpi="http://schemas.microsoft.com/office/word/2010/wordprocessingInk" xmlns:wne="http://schemas.microsoft.com/office/word/2006/wordml" xmlns:wps="http://schemas.microsoft.com/office/word/2010/wordprocessingShape" mc:Ignorable="w14 w15 w16se w16cid w16 w16cex w16sdtdh wp14">
+<w:document xmlns:wpc="http://schemas.microsoft.com/office/word/2010/wordprocessingCanvas" xmlns:cx="http://schemas.microsoft.com/office/drawing/2014/chartex" xmlns:cx1="http://schemas.microsoft.com/office/drawing/2015/9/8/chartex" xmlns:cx2="http://schemas.microsoft.com/office/drawing/2015/10/21/chartex" xmlns:cx3="http://schemas.microsoft.com/office/drawing/2016/5/9/chartex" xmlns:cx4="http://schemas.microsoft.com/office/drawing/2016/5/10/chartex" xmlns:cx5="http://schemas.microsoft.com/office/drawing/2016/5/11/chartex" xmlns:cx6="http://schemas.microsoft.com/office/drawing/2016/5/12/chartex" xmlns:cx7="http://schemas.microsoft.com/office/drawing/2016/5/13/chartex" xmlns:cx8="http://schemas.microsoft.com/office/drawing/2016/5/14/chartex" xmlns:mc="http://schemas.openxmlformats.org/markup-compatibility/2006" xmlns:aink="http://schemas.microsoft.com/office/drawing/2016/ink" xmlns:am3d="http://schemas.microsoft.com/office/drawing/2017/model3d" xmlns:o="urn:schemas-microsoft-com:office:office" xmlns:r="http://schemas.openxmlformats.org/officeDocument/2006/relationships" xmlns:m="http://schemas.openxmlformats.org/officeDocument/2006/math" xmlns:v="urn:schemas-microsoft-com:vml" xmlns:wp14="http://schemas.microsoft.com/office/word/2010/wordprocessingDrawing" xmlns:wp="http://schemas.openxmlformats.org/drawingml/2006/wordprocessingDrawing" xmlns:w10="urn:schemas-microsoft-com:office:word" xmlns:w="http://schemas.openxmlformats.org/wordprocessingml/2006/main" xmlns:w14="http://schemas.microsoft.com/office/word/2010/wordml" xmlns:w15="http://schemas.microsoft.com/office/word/2012/wordml" xmlns:w16cex="http://schemas.microsoft.com/office/word/2018/wordml/cex" xmlns:w16cid="http://schemas.microsoft.com/office/word/2016/wordml/cid" xmlns:w16="http://schemas.microsoft.com/office/word/2018/wordml" xmlns:w16sdtdh="http://schemas.microsoft.com/office/word/2020/wordml/sdtdatahash" xmlns:w16se="http://schemas.microsoft.com/office/word/2015/wordml/symex" xmlns:wpg="http://schemas.microsoft.com/office/word/2010/wordprocessingGroup" xmlns:wpi="http://schemas.microsoft.com/office/word/2010/wordprocessingInk" xmlns:wne="http://schemas.microsoft.com/office/word/2006/wordml" xmlns:wps="http://schemas.microsoft.com/office/word/2010/wordprocessingShape" mc:Ignorable="w14 w15 w16se w16cid w16 w16cex w16sdtdh wp14">
   <w:body>
     <w:p/>
     <w:p/>
@@ -48,7 +48,6 @@
           <w:rFonts w:asciiTheme="majorBidi" w:hAnsiTheme="majorBidi" w:cstheme="majorBidi"/>
           <w:sz w:val="28"/>
           <w:szCs w:val="28"/>
-          <w:lang w:val="en-US"/>
         </w:rPr>
         <w:t xml:space="preserve">to </w:t>
       </w:r>
@@ -65,7 +64,6 @@
           <w:rFonts w:asciiTheme="majorBidi" w:hAnsiTheme="majorBidi" w:cstheme="majorBidi"/>
           <w:sz w:val="28"/>
           <w:szCs w:val="28"/>
-          <w:lang w:val="en-US"/>
         </w:rPr>
         <w:t>’s</w:t>
       </w:r>
@@ -116,7 +114,6 @@
           <w:rFonts w:asciiTheme="majorBidi" w:hAnsiTheme="majorBidi" w:cstheme="majorBidi"/>
           <w:sz w:val="28"/>
           <w:szCs w:val="28"/>
-          <w:lang w:val="en-US"/>
         </w:rPr>
         <w:t>website</w:t>
       </w:r>
@@ -163,42 +160,16 @@
           <w:rFonts w:asciiTheme="majorBidi" w:hAnsiTheme="majorBidi" w:cstheme="majorBidi"/>
           <w:sz w:val="28"/>
           <w:szCs w:val="28"/>
-        </w:rPr>
-      </w:pPr>
-      <w:r>
-        <w:rPr>
-          <w:rFonts w:asciiTheme="majorBidi" w:hAnsiTheme="majorBidi" w:cstheme="majorBidi"/>
-          <w:sz w:val="28"/>
-          <w:szCs w:val="28"/>
-        </w:rPr>
-        <w:t>My story begins in 2005, when I enrolled in the Faculty of Science at Ain Shams University in Cairo, Egypt.</w:t>
-      </w:r>
-      <w:r>
-        <w:rPr>
-          <w:rFonts w:asciiTheme="majorBidi" w:hAnsiTheme="majorBidi" w:cstheme="majorBidi"/>
-          <w:sz w:val="28"/>
-          <w:szCs w:val="28"/>
-          <w:lang w:val="en-US"/>
-        </w:rPr>
-        <w:t xml:space="preserve"> In my first year as an undergraduate, I studied a wide range of disciplines, including chemistry, physics, mathematics, and biology. In the meantime, my grandfather passed away following a long battle with cancer, which was one of the main reasons I chose biophysics as my major for my B.Sc. Since then, I've known that I want to devote my life to cancer research </w:t>
-      </w:r>
-      <w:r>
-        <w:rPr>
-          <w:rFonts w:asciiTheme="majorBidi" w:hAnsiTheme="majorBidi" w:cstheme="majorBidi"/>
-          <w:sz w:val="28"/>
-          <w:szCs w:val="28"/>
-          <w:lang w:val="en-US"/>
-        </w:rPr>
-        <w:t>to</w:t>
-      </w:r>
-      <w:r>
-        <w:rPr>
-          <w:rFonts w:asciiTheme="majorBidi" w:hAnsiTheme="majorBidi" w:cstheme="majorBidi"/>
-          <w:sz w:val="28"/>
-          <w:szCs w:val="28"/>
-          <w:lang w:val="en-US"/>
-        </w:rPr>
-        <w:t xml:space="preserve"> one day aid others all around the world in their struggle against this fatal disease. </w:t>
+          <w:lang w:val="en-US"/>
+        </w:rPr>
+      </w:pPr>
+      <w:r>
+        <w:rPr>
+          <w:rFonts w:asciiTheme="majorBidi" w:hAnsiTheme="majorBidi" w:cstheme="majorBidi"/>
+          <w:sz w:val="28"/>
+          <w:szCs w:val="28"/>
+        </w:rPr>
+        <w:t>My story begins in 2005, when I enrolled in the Faculty of Science at Ain Shams University in Cairo, Egypt. In my first year as an undergraduate, I studied chemistry, physics, mathematics, and biology. Meanwhile, my grandfather died after a long battle with cancer, which was one of the primary reasons I chose biophysics as my B.Sc. major. Since then, I've known that I want to devote my life to cancer research in order to one day help others all over the world in their fight against this fatal disease.</w:t>
       </w:r>
       <w:r>
         <w:rPr>
@@ -216,7 +187,16 @@
           <w:szCs w:val="28"/>
           <w:lang w:val="en-US"/>
         </w:rPr>
-        <w:t xml:space="preserve">In 2009, I graduated as top of biophysics students and top of physics department students, with graduation project about one of the advanced types of radiation therapy used to treat cancer called Intensity-modulated radiation therapy (IMRT). </w:t>
+        <w:t xml:space="preserve"> </w:t>
+      </w:r>
+      <w:r>
+        <w:rPr>
+          <w:rFonts w:asciiTheme="majorBidi" w:hAnsiTheme="majorBidi" w:cstheme="majorBidi"/>
+          <w:sz w:val="28"/>
+          <w:szCs w:val="28"/>
+          <w:lang w:val="en-US"/>
+        </w:rPr>
+        <w:t>In 2009, I graduated as the top biophysics student and the top physics department student, with a graduation project on Intensity-modulated radiation therapy, one of the most advanced types of radiation therapy used to treat cancer (IMRT).</w:t>
       </w:r>
     </w:p>
     <w:p>
@@ -253,34 +233,7 @@
           <w:szCs w:val="28"/>
           <w:lang w:val="en-US"/>
         </w:rPr>
-        <w:t>My academic career began in 2010 when I was hired as a demonstrator by the biophysics group in the physics department to assist students with their laboratory work and physics assignments.</w:t>
-      </w:r>
-      <w:r>
-        <w:rPr>
-          <w:rFonts w:asciiTheme="majorBidi" w:hAnsiTheme="majorBidi" w:cstheme="majorBidi"/>
-          <w:sz w:val="28"/>
-          <w:szCs w:val="28"/>
-          <w:lang w:val="en-US"/>
-        </w:rPr>
-        <w:t xml:space="preserve"> </w:t>
-      </w:r>
-      <w:r>
-        <w:rPr>
-          <w:rFonts w:asciiTheme="majorBidi" w:hAnsiTheme="majorBidi" w:cstheme="majorBidi"/>
-          <w:sz w:val="28"/>
-          <w:szCs w:val="28"/>
-          <w:lang w:val="en-US"/>
-        </w:rPr>
-        <w:t>In 2012, I commenced my M.Sc. at Ain Shams University, where I learnt laboratory molecular genetics techniques, such as PCR and RT-PCR, that enhanced my understanding of DNA and protein structure and dynamics. I realized at the time that experimental research progression is slow, but computational research has a better throughput. So, rather than conducting experimental research, I believed that computational biology could help me achieve my dream of assisting millions of cancer patients worldwide.</w:t>
-      </w:r>
-      <w:r>
-        <w:rPr>
-          <w:rFonts w:asciiTheme="majorBidi" w:hAnsiTheme="majorBidi" w:cstheme="majorBidi"/>
-          <w:sz w:val="28"/>
-          <w:szCs w:val="28"/>
-          <w:lang w:val="en-US"/>
-        </w:rPr>
-        <w:t xml:space="preserve"> As a result, I decided to pursue a Ph.D. in computational molecular dynamics.</w:t>
+        <w:t>My academic career began in 2010 when the biophysics group in the physics department hired me as a demonstrator to help students with their laboratory work and physics assignments. I started my M.Sc. at Ain Shams University in 2012, where I learned laboratory molecular genetics techniques like PCR and RT-PCR, which improved my understanding of DNA and protein structure and dynamics. I realized at the time that experimental research moves slowly, whereas computational research moves faster. Rather than conducting experimental research, I believed that computational biology could help me realize my dream of assisting millions of cancer patients around the world. As a result, I decided to study computational molecular dynamics for a Ph.D.</w:t>
       </w:r>
     </w:p>
     <w:p>
@@ -317,43 +270,43 @@
           <w:szCs w:val="28"/>
           <w:lang w:val="en-US"/>
         </w:rPr>
-        <w:t>In 2019, I was awarded a scholarship from the Egypt-Japan Education Partnership (EJEP) to begin my Ph.D. at Tokyo Institute of Technology's School of Life Sciences and Technology.</w:t>
-      </w:r>
-      <w:r>
-        <w:rPr>
-          <w:rFonts w:asciiTheme="majorBidi" w:hAnsiTheme="majorBidi" w:cstheme="majorBidi"/>
-          <w:sz w:val="28"/>
-          <w:szCs w:val="28"/>
-          <w:lang w:val="en-US"/>
-        </w:rPr>
-        <w:t xml:space="preserve"> </w:t>
-      </w:r>
-      <w:r>
-        <w:rPr>
-          <w:rFonts w:asciiTheme="majorBidi" w:hAnsiTheme="majorBidi" w:cstheme="majorBidi"/>
-          <w:sz w:val="28"/>
-          <w:szCs w:val="28"/>
-          <w:lang w:val="en-US"/>
-        </w:rPr>
-        <w:t>In my Ph.D. research, I used one of the enhanced sampling techniques referred to as parallel cascade selection molecular dynamics (PaCS-MD) in combination with the Markov state model (MSM) to further explore biological slow processes such as binding/unbinding (for protein−DNA, and protein−ligand) and open/close</w:t>
-      </w:r>
-      <w:r>
-        <w:rPr>
-          <w:rFonts w:asciiTheme="majorBidi" w:hAnsiTheme="majorBidi" w:cstheme="majorBidi"/>
-          <w:sz w:val="28"/>
-          <w:szCs w:val="28"/>
-          <w:lang w:val="en-US"/>
-        </w:rPr>
-        <w:t xml:space="preserve"> </w:t>
-      </w:r>
-      <w:r>
-        <w:rPr>
-          <w:rFonts w:asciiTheme="majorBidi" w:hAnsiTheme="majorBidi" w:cstheme="majorBidi"/>
-          <w:sz w:val="28"/>
-          <w:szCs w:val="28"/>
-          <w:lang w:val="en-US"/>
-        </w:rPr>
-        <w:t>for protein binding pockets.</w:t>
+        <w:t>The Egypt-Japan Education Partnership (EJEP) awarded me a scholarship in 2019 to begin my Ph.D. at Tokyo Institute of Technology's School of Life Sciences and Technology. In my Ph.D. research, I used parallel cascade selection molecular dynamics (PaCS-MD) in conjunction with the Markov state model (MSM) to further investigate biological slow processes such as binding/unbinding (for protein</w:t>
+      </w:r>
+      <w:r>
+        <w:rPr>
+          <w:rFonts w:asciiTheme="majorBidi" w:hAnsiTheme="majorBidi" w:cstheme="majorBidi"/>
+          <w:sz w:val="28"/>
+          <w:szCs w:val="28"/>
+          <w:lang w:val="en-US"/>
+        </w:rPr>
+        <w:t>-</w:t>
+      </w:r>
+      <w:r>
+        <w:rPr>
+          <w:rFonts w:asciiTheme="majorBidi" w:hAnsiTheme="majorBidi" w:cstheme="majorBidi"/>
+          <w:sz w:val="28"/>
+          <w:szCs w:val="28"/>
+          <w:lang w:val="en-US"/>
+        </w:rPr>
+        <w:t>DNA and protein</w:t>
+      </w:r>
+      <w:r>
+        <w:rPr>
+          <w:rFonts w:asciiTheme="majorBidi" w:hAnsiTheme="majorBidi" w:cstheme="majorBidi"/>
+          <w:sz w:val="28"/>
+          <w:szCs w:val="28"/>
+          <w:lang w:val="en-US"/>
+        </w:rPr>
+        <w:t>-</w:t>
+      </w:r>
+      <w:r>
+        <w:rPr>
+          <w:rFonts w:asciiTheme="majorBidi" w:hAnsiTheme="majorBidi" w:cstheme="majorBidi"/>
+          <w:sz w:val="28"/>
+          <w:szCs w:val="28"/>
+          <w:lang w:val="en-US"/>
+        </w:rPr>
+        <w:t>ligand) and open/close for protein binding pockets.</w:t>
       </w:r>
     </w:p>
     <w:p>
@@ -383,6 +336,45 @@
           <w:lang w:val="en-US"/>
         </w:rPr>
       </w:pPr>
+      <w:r>
+        <w:rPr>
+          <w:rFonts w:asciiTheme="majorBidi" w:hAnsiTheme="majorBidi" w:cstheme="majorBidi"/>
+          <w:sz w:val="28"/>
+          <w:szCs w:val="28"/>
+          <w:lang w:val="en-US"/>
+        </w:rPr>
+        <w:t xml:space="preserve">After graduation in 2022, I began working as a postdoctoral researcher in the Molecular Modeling and Simulation (MMS) Team at the National Institute of Quantum Science and Technology (QST) in Chiba, Japan. I am currently working on a project to quantify protein stability and predict the effect of mutations, which has important implications for protein engineering and drug design. Specifically, the </w:t>
+      </w:r>
+      <w:r>
+        <w:rPr>
+          <w:rFonts w:asciiTheme="majorBidi" w:hAnsiTheme="majorBidi" w:cstheme="majorBidi"/>
+          <w:sz w:val="28"/>
+          <w:szCs w:val="28"/>
+          <w:lang w:val="en-US"/>
+        </w:rPr>
+        <w:lastRenderedPageBreak/>
+        <w:t>effect of addition/deletion mutations and salt bridges double mutations on protein stability was investigated using alchemical transformation and one of the enhanced sampling techniques known as replica exchange with solute tempering (REST) in combination with free-energy perturbation (FEP) to predict the stability indicator free energy difference (</w:t>
+      </w:r>
+      <w:proofErr w:type="spellStart"/>
+      <w:r>
+        <w:rPr>
+          <w:rFonts w:asciiTheme="majorBidi" w:hAnsiTheme="majorBidi" w:cstheme="majorBidi"/>
+          <w:sz w:val="28"/>
+          <w:szCs w:val="28"/>
+          <w:lang w:val="en-US"/>
+        </w:rPr>
+        <w:t>ddG</w:t>
+      </w:r>
+      <w:proofErr w:type="spellEnd"/>
+      <w:r>
+        <w:rPr>
+          <w:rFonts w:asciiTheme="majorBidi" w:hAnsiTheme="majorBidi" w:cstheme="majorBidi"/>
+          <w:sz w:val="28"/>
+          <w:szCs w:val="28"/>
+          <w:lang w:val="en-US"/>
+        </w:rPr>
+        <w:t>).</w:t>
+      </w:r>
     </w:p>
     <w:p>
       <w:pPr>
@@ -411,283 +403,14 @@
           <w:lang w:val="en-US"/>
         </w:rPr>
       </w:pPr>
-    </w:p>
-    <w:p>
-      <w:pPr>
-        <w:autoSpaceDE w:val="0"/>
-        <w:autoSpaceDN w:val="0"/>
-        <w:adjustRightInd w:val="0"/>
-        <w:jc w:val="both"/>
-        <w:rPr>
-          <w:rFonts w:asciiTheme="majorBidi" w:hAnsiTheme="majorBidi" w:cstheme="majorBidi"/>
-          <w:sz w:val="28"/>
-          <w:szCs w:val="28"/>
-          <w:lang w:val="en-US"/>
-        </w:rPr>
-      </w:pPr>
-    </w:p>
-    <w:p>
-      <w:pPr>
-        <w:autoSpaceDE w:val="0"/>
-        <w:autoSpaceDN w:val="0"/>
-        <w:adjustRightInd w:val="0"/>
-        <w:jc w:val="both"/>
-        <w:rPr>
-          <w:rFonts w:asciiTheme="majorBidi" w:hAnsiTheme="majorBidi" w:cstheme="majorBidi"/>
-          <w:sz w:val="28"/>
-          <w:szCs w:val="28"/>
-          <w:lang w:val="en-US"/>
-        </w:rPr>
-      </w:pPr>
-      <w:r>
-        <w:rPr>
-          <w:rFonts w:asciiTheme="majorBidi" w:hAnsiTheme="majorBidi" w:cstheme="majorBidi"/>
-          <w:sz w:val="28"/>
-          <w:szCs w:val="28"/>
-          <w:lang w:val="en-US"/>
-        </w:rPr>
-        <w:lastRenderedPageBreak/>
-        <w:t>In 2022, after graduation I joined Molecular Modeling and Simulation (</w:t>
-      </w:r>
-      <w:r>
-        <w:rPr>
-          <w:rFonts w:asciiTheme="majorBidi" w:hAnsiTheme="majorBidi" w:cstheme="majorBidi"/>
-          <w:b/>
-          <w:bCs/>
-          <w:sz w:val="28"/>
-          <w:szCs w:val="28"/>
-          <w:lang w:val="en-US"/>
-        </w:rPr>
-        <w:t>MMS</w:t>
-      </w:r>
-      <w:r>
-        <w:rPr>
-          <w:rFonts w:asciiTheme="majorBidi" w:hAnsiTheme="majorBidi" w:cstheme="majorBidi"/>
-          <w:sz w:val="28"/>
-          <w:szCs w:val="28"/>
-          <w:lang w:val="en-US"/>
-        </w:rPr>
-        <w:t xml:space="preserve">) Team </w:t>
-      </w:r>
-      <w:r>
-        <w:rPr>
-          <w:rFonts w:asciiTheme="majorBidi" w:hAnsiTheme="majorBidi" w:cstheme="majorBidi"/>
-          <w:sz w:val="28"/>
-          <w:szCs w:val="28"/>
-          <w:lang w:val="en-US"/>
-        </w:rPr>
-        <w:t>as a</w:t>
-      </w:r>
-      <w:r>
-        <w:rPr>
-          <w:rFonts w:asciiTheme="majorBidi" w:hAnsiTheme="majorBidi" w:cstheme="majorBidi"/>
-          <w:sz w:val="28"/>
-          <w:szCs w:val="28"/>
-          <w:lang w:val="en-US"/>
-        </w:rPr>
-        <w:t xml:space="preserve"> postdoctoral researcher in National Institute for Quantum Science and Technology (</w:t>
-      </w:r>
-      <w:r>
-        <w:rPr>
-          <w:rFonts w:asciiTheme="majorBidi" w:hAnsiTheme="majorBidi" w:cstheme="majorBidi"/>
-          <w:b/>
-          <w:bCs/>
-          <w:sz w:val="28"/>
-          <w:szCs w:val="28"/>
-          <w:lang w:val="en-US"/>
-        </w:rPr>
-        <w:t>QST</w:t>
-      </w:r>
-      <w:r>
-        <w:rPr>
-          <w:rFonts w:asciiTheme="majorBidi" w:hAnsiTheme="majorBidi" w:cstheme="majorBidi"/>
-          <w:sz w:val="28"/>
-          <w:szCs w:val="28"/>
-          <w:lang w:val="en-US"/>
-        </w:rPr>
-        <w:t>), Chiba, Japan.</w:t>
-      </w:r>
-      <w:r>
-        <w:rPr>
-          <w:rFonts w:asciiTheme="majorBidi" w:hAnsiTheme="majorBidi" w:cstheme="majorBidi"/>
-          <w:sz w:val="28"/>
-          <w:szCs w:val="28"/>
-          <w:lang w:val="en-US"/>
-        </w:rPr>
-        <w:t xml:space="preserve"> Currently, I am working on a project to quantify protein stability </w:t>
-      </w:r>
-      <w:r>
-        <w:rPr>
-          <w:rFonts w:asciiTheme="majorBidi" w:hAnsiTheme="majorBidi" w:cstheme="majorBidi"/>
-          <w:sz w:val="28"/>
-          <w:szCs w:val="28"/>
-          <w:lang w:val="en-US"/>
-        </w:rPr>
-        <w:t>and</w:t>
-      </w:r>
-      <w:r>
-        <w:rPr>
-          <w:rFonts w:asciiTheme="majorBidi" w:hAnsiTheme="majorBidi" w:cstheme="majorBidi"/>
-          <w:sz w:val="28"/>
-          <w:szCs w:val="28"/>
-          <w:lang w:val="en-US"/>
-        </w:rPr>
-        <w:t xml:space="preserve"> predict the impact of mutations, which has significant implications for protein </w:t>
-      </w:r>
-      <w:r>
-        <w:rPr>
-          <w:rFonts w:asciiTheme="majorBidi" w:hAnsiTheme="majorBidi" w:cstheme="majorBidi"/>
-          <w:sz w:val="28"/>
-          <w:szCs w:val="28"/>
-          <w:lang w:val="en-US"/>
-        </w:rPr>
-        <w:t>engineering and</w:t>
-      </w:r>
-      <w:r>
-        <w:rPr>
-          <w:rFonts w:asciiTheme="majorBidi" w:hAnsiTheme="majorBidi" w:cstheme="majorBidi"/>
-          <w:sz w:val="28"/>
-          <w:szCs w:val="28"/>
-          <w:lang w:val="en-US"/>
-        </w:rPr>
-        <w:t xml:space="preserve"> drug design. Particularly, focusing on the effect of addition/deletion mutations and salt bridges double mutations on protein stability through alchemical transformation using one of the enhanced sampling techniques known as replica exchange with solute tempering (REST) in combination with free-energy perturbation (FEP) to predict the stability indicator free energy difference (</w:t>
-      </w:r>
-      <w:proofErr w:type="spellStart"/>
-      <w:r>
-        <w:rPr>
-          <w:rFonts w:asciiTheme="majorBidi" w:hAnsiTheme="majorBidi" w:cstheme="majorBidi"/>
-          <w:sz w:val="28"/>
-          <w:szCs w:val="28"/>
-          <w:lang w:val="en-US"/>
-        </w:rPr>
-        <w:t>ddG</w:t>
-      </w:r>
-      <w:proofErr w:type="spellEnd"/>
-      <w:r>
-        <w:rPr>
-          <w:rFonts w:asciiTheme="majorBidi" w:hAnsiTheme="majorBidi" w:cstheme="majorBidi"/>
-          <w:sz w:val="28"/>
-          <w:szCs w:val="28"/>
-          <w:lang w:val="en-US"/>
-        </w:rPr>
-        <w:t>).</w:t>
-      </w:r>
-    </w:p>
-    <w:p>
-      <w:pPr>
-        <w:autoSpaceDE w:val="0"/>
-        <w:autoSpaceDN w:val="0"/>
-        <w:adjustRightInd w:val="0"/>
-        <w:jc w:val="both"/>
-        <w:rPr>
-          <w:rFonts w:asciiTheme="majorBidi" w:hAnsiTheme="majorBidi" w:cstheme="majorBidi"/>
-          <w:sz w:val="28"/>
-          <w:szCs w:val="28"/>
-          <w:lang w:val="en-US"/>
-        </w:rPr>
-      </w:pPr>
-    </w:p>
-    <w:p>
-      <w:pPr>
-        <w:autoSpaceDE w:val="0"/>
-        <w:autoSpaceDN w:val="0"/>
-        <w:adjustRightInd w:val="0"/>
-        <w:jc w:val="both"/>
-        <w:rPr>
-          <w:rFonts w:asciiTheme="majorBidi" w:hAnsiTheme="majorBidi" w:cstheme="majorBidi"/>
-          <w:sz w:val="28"/>
-          <w:szCs w:val="28"/>
-          <w:lang w:val="en-US"/>
-        </w:rPr>
-      </w:pPr>
-      <w:bookmarkStart w:id="0" w:name="OLE_LINK1"/>
-      <w:bookmarkStart w:id="1" w:name="OLE_LINK2"/>
-      <w:bookmarkStart w:id="2" w:name="OLE_LINK3"/>
-      <w:bookmarkStart w:id="3" w:name="OLE_LINK4"/>
-      <w:r>
-        <w:rPr>
-          <w:rFonts w:asciiTheme="majorBidi" w:hAnsiTheme="majorBidi" w:cstheme="majorBidi"/>
-          <w:sz w:val="28"/>
-          <w:szCs w:val="28"/>
-          <w:lang w:val="en-US"/>
-        </w:rPr>
-        <w:t>Away from my academic life, my</w:t>
-      </w:r>
-      <w:r>
-        <w:rPr>
-          <w:rFonts w:asciiTheme="majorBidi" w:hAnsiTheme="majorBidi" w:cstheme="majorBidi"/>
-          <w:sz w:val="28"/>
-          <w:szCs w:val="28"/>
-          <w:lang w:val="en-US"/>
-        </w:rPr>
-        <w:t xml:space="preserve"> </w:t>
-      </w:r>
-      <w:r>
-        <w:rPr>
-          <w:rFonts w:asciiTheme="majorBidi" w:hAnsiTheme="majorBidi" w:cstheme="majorBidi"/>
-          <w:sz w:val="28"/>
-          <w:szCs w:val="28"/>
-          <w:lang w:val="en-US"/>
-        </w:rPr>
-        <w:t xml:space="preserve">enthusiasm </w:t>
-      </w:r>
-      <w:r>
-        <w:rPr>
-          <w:rFonts w:asciiTheme="majorBidi" w:hAnsiTheme="majorBidi" w:cstheme="majorBidi"/>
-          <w:sz w:val="28"/>
-          <w:szCs w:val="28"/>
-          <w:lang w:val="en-US"/>
-        </w:rPr>
-        <w:t xml:space="preserve">for sports and active living has done wonders for my physical </w:t>
-      </w:r>
-      <w:bookmarkEnd w:id="0"/>
-      <w:bookmarkEnd w:id="1"/>
-      <w:r>
-        <w:rPr>
-          <w:rFonts w:asciiTheme="majorBidi" w:hAnsiTheme="majorBidi" w:cstheme="majorBidi"/>
-          <w:sz w:val="28"/>
-          <w:szCs w:val="28"/>
-          <w:lang w:val="en-US"/>
-        </w:rPr>
-        <w:t>health</w:t>
-      </w:r>
-      <w:r>
-        <w:rPr>
-          <w:rFonts w:asciiTheme="majorBidi" w:hAnsiTheme="majorBidi" w:cstheme="majorBidi"/>
-          <w:sz w:val="28"/>
-          <w:szCs w:val="28"/>
-          <w:lang w:val="en-US"/>
-        </w:rPr>
-        <w:t xml:space="preserve">. </w:t>
-      </w:r>
-      <w:bookmarkEnd w:id="2"/>
-      <w:bookmarkEnd w:id="3"/>
-      <w:r>
-        <w:rPr>
-          <w:rFonts w:asciiTheme="majorBidi" w:hAnsiTheme="majorBidi" w:cstheme="majorBidi"/>
-          <w:sz w:val="28"/>
-          <w:szCs w:val="28"/>
-          <w:lang w:val="en-US"/>
-        </w:rPr>
-        <w:t>I enjoy swimming on the weekends, and I have recently started playing tennis, one of my lifetime passions, and I love it.</w:t>
-      </w:r>
-      <w:r>
-        <w:rPr>
-          <w:rFonts w:asciiTheme="majorBidi" w:hAnsiTheme="majorBidi" w:cstheme="majorBidi"/>
-          <w:sz w:val="28"/>
-          <w:szCs w:val="28"/>
-          <w:lang w:val="en-US"/>
-        </w:rPr>
-        <w:t xml:space="preserve"> </w:t>
-      </w:r>
-      <w:r>
-        <w:rPr>
-          <w:rFonts w:asciiTheme="majorBidi" w:hAnsiTheme="majorBidi" w:cstheme="majorBidi"/>
-          <w:sz w:val="28"/>
-          <w:szCs w:val="28"/>
-          <w:lang w:val="en-US"/>
-        </w:rPr>
-        <w:t>I am also a great football player who plays once every week with researchers from QST institute.</w:t>
+      <w:r>
+        <w:rPr>
+          <w:rFonts w:asciiTheme="majorBidi" w:hAnsiTheme="majorBidi" w:cstheme="majorBidi"/>
+          <w:sz w:val="28"/>
+          <w:szCs w:val="28"/>
+          <w:lang w:val="en-US"/>
+        </w:rPr>
+        <w:t>Away from my academic life, my passion for sports and active living has done wonders for my physical health. On weekends, I enjoy swimming, and I recently began playing tennis, which has been one of my lifelong passions. I am also a fantastic football player who plays once a week with QST institute researchers.</w:t>
       </w:r>
     </w:p>
     <w:p>

</xml_diff>